<commit_message>
Fix example for G01 in GCode Spec
</commit_message>
<xml_diff>
--- a/DocumentationSource/GCodeSpec.docx
+++ b/DocumentationSource/GCodeSpec.docx
@@ -283,27 +283,7 @@
                 <w:sz w:val="22"/>
                 <w:szCs w:val="20"/>
               </w:rPr>
-              <w:t xml:space="preserve">Move from current position to </w:t>
-            </w:r>
-            <w:proofErr w:type="gramStart"/>
-            <w:r>
-              <w:rPr>
-                <w:rFonts w:ascii="Helvetica" w:hAnsi="Helvetica"/>
-                <w:color w:val="404040" w:themeColor="text1" w:themeTint="BF"/>
-                <w:sz w:val="22"/>
-                <w:szCs w:val="20"/>
-              </w:rPr>
-              <w:t>X,Y</w:t>
-            </w:r>
-            <w:proofErr w:type="gramEnd"/>
-            <w:r>
-              <w:rPr>
-                <w:rFonts w:ascii="Helvetica" w:hAnsi="Helvetica"/>
-                <w:color w:val="404040" w:themeColor="text1" w:themeTint="BF"/>
-                <w:sz w:val="22"/>
-                <w:szCs w:val="20"/>
-              </w:rPr>
-              <w:t xml:space="preserve">,Z at full speed. </w:t>
+              <w:t xml:space="preserve">Move from current position to X,Y,Z at full speed. </w:t>
             </w:r>
             <w:r>
               <w:rPr>
@@ -455,7 +435,16 @@
                 <w:sz w:val="22"/>
                 <w:szCs w:val="20"/>
               </w:rPr>
-              <w:t>G00 X1200 Y1300 Z1000</w:t>
+              <w:t>G01</w:t>
+            </w:r>
+            <w:r>
+              <w:rPr>
+                <w:rFonts w:ascii="Helvetica" w:hAnsi="Helvetica"/>
+                <w:color w:val="404040" w:themeColor="text1" w:themeTint="BF"/>
+                <w:sz w:val="22"/>
+                <w:szCs w:val="20"/>
+              </w:rPr>
+              <w:t xml:space="preserve"> X1200 Y1300 Z1000</w:t>
             </w:r>
           </w:p>
           <w:p>
@@ -475,7 +464,18 @@
                 <w:sz w:val="22"/>
                 <w:szCs w:val="20"/>
               </w:rPr>
-              <w:t>G00 Z1000</w:t>
+              <w:t>G01</w:t>
+            </w:r>
+            <w:bookmarkStart w:id="0" w:name="_GoBack"/>
+            <w:bookmarkEnd w:id="0"/>
+            <w:r>
+              <w:rPr>
+                <w:rFonts w:ascii="Helvetica" w:hAnsi="Helvetica"/>
+                <w:color w:val="404040" w:themeColor="text1" w:themeTint="BF"/>
+                <w:sz w:val="22"/>
+                <w:szCs w:val="20"/>
+              </w:rPr>
+              <w:t xml:space="preserve"> Z1000</w:t>
             </w:r>
           </w:p>
         </w:tc>
@@ -500,27 +500,7 @@
                 <w:sz w:val="22"/>
                 <w:szCs w:val="20"/>
               </w:rPr>
-              <w:t xml:space="preserve">This is the command to use for drawing. The arm will move from its current position to </w:t>
-            </w:r>
-            <w:proofErr w:type="gramStart"/>
-            <w:r>
-              <w:rPr>
-                <w:rFonts w:ascii="Helvetica" w:hAnsi="Helvetica"/>
-                <w:color w:val="404040" w:themeColor="text1" w:themeTint="BF"/>
-                <w:sz w:val="22"/>
-                <w:szCs w:val="20"/>
-              </w:rPr>
-              <w:t>X,Y</w:t>
-            </w:r>
-            <w:proofErr w:type="gramEnd"/>
-            <w:r>
-              <w:rPr>
-                <w:rFonts w:ascii="Helvetica" w:hAnsi="Helvetica"/>
-                <w:color w:val="404040" w:themeColor="text1" w:themeTint="BF"/>
-                <w:sz w:val="22"/>
-                <w:szCs w:val="20"/>
-              </w:rPr>
-              <w:t>,Z</w:t>
+              <w:t>This is the command to use for drawing. The arm will move from its current position to X,Y,Z</w:t>
             </w:r>
             <w:r>
               <w:rPr>
@@ -857,27 +837,7 @@
                 <w:sz w:val="22"/>
                 <w:szCs w:val="20"/>
               </w:rPr>
-              <w:t xml:space="preserve">Not really </w:t>
-            </w:r>
-            <w:proofErr w:type="gramStart"/>
-            <w:r>
-              <w:rPr>
-                <w:rFonts w:ascii="Helvetica" w:hAnsi="Helvetica"/>
-                <w:color w:val="404040" w:themeColor="text1" w:themeTint="BF"/>
-                <w:sz w:val="22"/>
-                <w:szCs w:val="20"/>
-              </w:rPr>
-              <w:t>quite</w:t>
-            </w:r>
-            <w:proofErr w:type="gramEnd"/>
-            <w:r>
-              <w:rPr>
-                <w:rFonts w:ascii="Helvetica" w:hAnsi="Helvetica"/>
-                <w:color w:val="404040" w:themeColor="text1" w:themeTint="BF"/>
-                <w:sz w:val="22"/>
-                <w:szCs w:val="20"/>
-              </w:rPr>
-              <w:t xml:space="preserve"> speed, but sets the maximum size (in drawing units) of a step in an interpolated move. For example, if you move from </w:t>
+              <w:t xml:space="preserve">Not really quite speed, but sets the maximum size (in drawing units) of a step in an interpolated move. For example, if you move from </w:t>
             </w:r>
             <w:r>
               <w:rPr>
@@ -1336,27 +1296,7 @@
                 <w:sz w:val="22"/>
                 <w:szCs w:val="20"/>
               </w:rPr>
-              <w:t xml:space="preserve"> is either ST if </w:t>
-            </w:r>
-            <w:proofErr w:type="gramStart"/>
-            <w:r>
-              <w:rPr>
-                <w:rFonts w:ascii="Helvetica" w:hAnsi="Helvetica"/>
-                <w:color w:val="404040" w:themeColor="text1" w:themeTint="BF"/>
-                <w:sz w:val="22"/>
-                <w:szCs w:val="20"/>
-              </w:rPr>
-              <w:t>Line-us</w:t>
-            </w:r>
-            <w:proofErr w:type="gramEnd"/>
-            <w:r>
-              <w:rPr>
-                <w:rFonts w:ascii="Helvetica" w:hAnsi="Helvetica"/>
-                <w:color w:val="404040" w:themeColor="text1" w:themeTint="BF"/>
-                <w:sz w:val="22"/>
-                <w:szCs w:val="20"/>
-              </w:rPr>
-              <w:t xml:space="preserve"> is a </w:t>
+              <w:t xml:space="preserve"> is either ST if Line-us is a </w:t>
             </w:r>
             <w:proofErr w:type="spellStart"/>
             <w:r>
@@ -1408,25 +1348,14 @@
               <w:t xml:space="preserve">CONNECTMODE:ST </w:t>
             </w:r>
             <w:proofErr w:type="spellStart"/>
-            <w:proofErr w:type="gramStart"/>
-            <w:r>
-              <w:rPr>
-                <w:rFonts w:ascii="Helvetica" w:hAnsi="Helvetica"/>
-                <w:color w:val="404040" w:themeColor="text1" w:themeTint="BF"/>
-                <w:sz w:val="22"/>
-                <w:szCs w:val="20"/>
-              </w:rPr>
-              <w:t>MACHINENAME:line</w:t>
-            </w:r>
-            <w:proofErr w:type="gramEnd"/>
-            <w:r>
-              <w:rPr>
-                <w:rFonts w:ascii="Helvetica" w:hAnsi="Helvetica"/>
-                <w:color w:val="404040" w:themeColor="text1" w:themeTint="BF"/>
-                <w:sz w:val="22"/>
-                <w:szCs w:val="20"/>
-              </w:rPr>
-              <w:t>-us</w:t>
+            <w:r>
+              <w:rPr>
+                <w:rFonts w:ascii="Helvetica" w:hAnsi="Helvetica"/>
+                <w:color w:val="404040" w:themeColor="text1" w:themeTint="BF"/>
+                <w:sz w:val="22"/>
+                <w:szCs w:val="20"/>
+              </w:rPr>
+              <w:t>MACHINENAME:line-us</w:t>
             </w:r>
             <w:proofErr w:type="spellEnd"/>
             <w:r>
@@ -2106,27 +2035,7 @@
                 <w:sz w:val="22"/>
                 <w:szCs w:val="20"/>
               </w:rPr>
-              <w:t xml:space="preserve">the name of your Line-us machine. The name can include upper and </w:t>
-            </w:r>
-            <w:proofErr w:type="gramStart"/>
-            <w:r>
-              <w:rPr>
-                <w:rFonts w:ascii="Helvetica" w:hAnsi="Helvetica"/>
-                <w:color w:val="404040" w:themeColor="text1" w:themeTint="BF"/>
-                <w:sz w:val="22"/>
-                <w:szCs w:val="20"/>
-              </w:rPr>
-              <w:t>lower case</w:t>
-            </w:r>
-            <w:proofErr w:type="gramEnd"/>
-            <w:r>
-              <w:rPr>
-                <w:rFonts w:ascii="Helvetica" w:hAnsi="Helvetica"/>
-                <w:color w:val="404040" w:themeColor="text1" w:themeTint="BF"/>
-                <w:sz w:val="22"/>
-                <w:szCs w:val="20"/>
-              </w:rPr>
-              <w:t xml:space="preserve"> letters, numbers and hyphens. The example sets the name to “robs-</w:t>
+              <w:t>the name of your Line-us machine. The name can include upper and lower case letters, numbers and hyphens. The example sets the name to “robs-</w:t>
             </w:r>
             <w:proofErr w:type="spellStart"/>
             <w:r>
@@ -2158,25 +2067,14 @@
               <w:t xml:space="preserve"> M550 without parameters returns </w:t>
             </w:r>
             <w:proofErr w:type="spellStart"/>
-            <w:proofErr w:type="gramStart"/>
-            <w:r>
-              <w:rPr>
-                <w:rFonts w:ascii="Helvetica" w:hAnsi="Helvetica"/>
-                <w:color w:val="404040" w:themeColor="text1" w:themeTint="BF"/>
-                <w:sz w:val="22"/>
-                <w:szCs w:val="20"/>
-              </w:rPr>
-              <w:t>MACHINENAME:robs</w:t>
-            </w:r>
-            <w:proofErr w:type="gramEnd"/>
-            <w:r>
-              <w:rPr>
-                <w:rFonts w:ascii="Helvetica" w:hAnsi="Helvetica"/>
-                <w:color w:val="404040" w:themeColor="text1" w:themeTint="BF"/>
-                <w:sz w:val="22"/>
-                <w:szCs w:val="20"/>
-              </w:rPr>
-              <w:t>-lineus</w:t>
+            <w:r>
+              <w:rPr>
+                <w:rFonts w:ascii="Helvetica" w:hAnsi="Helvetica"/>
+                <w:color w:val="404040" w:themeColor="text1" w:themeTint="BF"/>
+                <w:sz w:val="22"/>
+                <w:szCs w:val="20"/>
+              </w:rPr>
+              <w:t>MACHINENAME:robs-lineus</w:t>
             </w:r>
             <w:proofErr w:type="spellEnd"/>
           </w:p>
@@ -2431,27 +2329,7 @@
                 <w:sz w:val="22"/>
                 <w:szCs w:val="20"/>
               </w:rPr>
-              <w:t xml:space="preserve"> networks, returning </w:t>
-            </w:r>
-            <w:proofErr w:type="gramStart"/>
-            <w:r>
-              <w:rPr>
-                <w:rFonts w:ascii="Helvetica" w:hAnsi="Helvetica"/>
-                <w:color w:val="404040" w:themeColor="text1" w:themeTint="BF"/>
-                <w:sz w:val="22"/>
-                <w:szCs w:val="20"/>
-              </w:rPr>
-              <w:t>SSID:PASSWORDKNOWN</w:t>
-            </w:r>
-            <w:proofErr w:type="gramEnd"/>
-            <w:r>
-              <w:rPr>
-                <w:rFonts w:ascii="Helvetica" w:hAnsi="Helvetica"/>
-                <w:color w:val="404040" w:themeColor="text1" w:themeTint="BF"/>
-                <w:sz w:val="22"/>
-                <w:szCs w:val="20"/>
-              </w:rPr>
-              <w:t xml:space="preserve"> pairs for each </w:t>
+              <w:t xml:space="preserve"> networks, returning SSID:PASSWORDKNOWN pairs for each </w:t>
             </w:r>
             <w:r>
               <w:rPr>
@@ -2469,17 +2347,7 @@
                 <w:sz w:val="22"/>
                 <w:szCs w:val="20"/>
               </w:rPr>
-              <w:t xml:space="preserve">So it </w:t>
-            </w:r>
-            <w:proofErr w:type="gramStart"/>
-            <w:r>
-              <w:rPr>
-                <w:rFonts w:ascii="Helvetica" w:hAnsi="Helvetica"/>
-                <w:color w:val="404040" w:themeColor="text1" w:themeTint="BF"/>
-                <w:sz w:val="22"/>
-                <w:szCs w:val="20"/>
-              </w:rPr>
-              <w:t xml:space="preserve">reads </w:t>
+              <w:t xml:space="preserve">So it reads </w:t>
             </w:r>
             <w:r>
               <w:rPr>
@@ -2490,7 +2358,6 @@
               </w:rPr>
               <w:t xml:space="preserve"> “</w:t>
             </w:r>
-            <w:proofErr w:type="gramEnd"/>
             <w:r>
               <w:rPr>
                 <w:rFonts w:ascii="Helvetica" w:hAnsi="Helvetica"/>
@@ -2794,27 +2661,7 @@
                 <w:sz w:val="22"/>
                 <w:szCs w:val="20"/>
               </w:rPr>
-              <w:t xml:space="preserve">If the connection is </w:t>
-            </w:r>
-            <w:proofErr w:type="gramStart"/>
-            <w:r>
-              <w:rPr>
-                <w:rFonts w:ascii="Helvetica" w:hAnsi="Helvetica"/>
-                <w:color w:val="404040" w:themeColor="text1" w:themeTint="BF"/>
-                <w:sz w:val="22"/>
-                <w:szCs w:val="20"/>
-              </w:rPr>
-              <w:t>successful</w:t>
-            </w:r>
-            <w:proofErr w:type="gramEnd"/>
-            <w:r>
-              <w:rPr>
-                <w:rFonts w:ascii="Helvetica" w:hAnsi="Helvetica"/>
-                <w:color w:val="404040" w:themeColor="text1" w:themeTint="BF"/>
-                <w:sz w:val="22"/>
-                <w:szCs w:val="20"/>
-              </w:rPr>
-              <w:t xml:space="preserve"> the SSID a</w:t>
+              <w:t>If the connection is successful the SSID a</w:t>
             </w:r>
             <w:r>
               <w:rPr>
@@ -2964,27 +2811,7 @@
                 <w:sz w:val="22"/>
                 <w:szCs w:val="20"/>
               </w:rPr>
-              <w:t xml:space="preserve"> network when </w:t>
-            </w:r>
-            <w:proofErr w:type="gramStart"/>
-            <w:r>
-              <w:rPr>
-                <w:rFonts w:ascii="Helvetica" w:hAnsi="Helvetica"/>
-                <w:color w:val="404040" w:themeColor="text1" w:themeTint="BF"/>
-                <w:sz w:val="22"/>
-                <w:szCs w:val="20"/>
-              </w:rPr>
-              <w:t>Line-us</w:t>
-            </w:r>
-            <w:proofErr w:type="gramEnd"/>
-            <w:r>
-              <w:rPr>
-                <w:rFonts w:ascii="Helvetica" w:hAnsi="Helvetica"/>
-                <w:color w:val="404040" w:themeColor="text1" w:themeTint="BF"/>
-                <w:sz w:val="22"/>
-                <w:szCs w:val="20"/>
-              </w:rPr>
-              <w:t xml:space="preserve"> is connected to a </w:t>
+              <w:t xml:space="preserve"> network when Line-us is connected to a </w:t>
             </w:r>
             <w:proofErr w:type="spellStart"/>
             <w:r>
@@ -3215,27 +3042,7 @@
                 <w:sz w:val="22"/>
                 <w:szCs w:val="20"/>
               </w:rPr>
-              <w:t xml:space="preserve">Line-us will forget the network specified in the S parameter. If * is </w:t>
-            </w:r>
-            <w:proofErr w:type="gramStart"/>
-            <w:r>
-              <w:rPr>
-                <w:rFonts w:ascii="Helvetica" w:hAnsi="Helvetica"/>
-                <w:color w:val="404040" w:themeColor="text1" w:themeTint="BF"/>
-                <w:sz w:val="22"/>
-                <w:szCs w:val="20"/>
-              </w:rPr>
-              <w:t>given</w:t>
-            </w:r>
-            <w:proofErr w:type="gramEnd"/>
-            <w:r>
-              <w:rPr>
-                <w:rFonts w:ascii="Helvetica" w:hAnsi="Helvetica"/>
-                <w:color w:val="404040" w:themeColor="text1" w:themeTint="BF"/>
-                <w:sz w:val="22"/>
-                <w:szCs w:val="20"/>
-              </w:rPr>
-              <w:t xml:space="preserve"> then all networks will be forgotten.</w:t>
+              <w:t>Line-us will forget the network specified in the S parameter. If * is given then all networks will be forgotten.</w:t>
             </w:r>
           </w:p>
         </w:tc>
@@ -3585,8 +3392,6 @@
       </w:rPr>
       <w:t>)</w:t>
     </w:r>
-    <w:bookmarkStart w:id="0" w:name="_GoBack"/>
-    <w:bookmarkEnd w:id="0"/>
   </w:p>
   <w:p>
     <w:pPr>

</xml_diff>

<commit_message>
Documentation for G94 was incorrect
Changed parameter to S, so G94 S3
</commit_message>
<xml_diff>
--- a/DocumentationSource/GCodeSpec.docx
+++ b/DocumentationSource/GCodeSpec.docx
@@ -34,7 +34,6 @@
                 <w:szCs w:val="20"/>
               </w:rPr>
             </w:pPr>
-            <w:proofErr w:type="spellStart"/>
             <w:r>
               <w:rPr>
                 <w:rFonts w:ascii="Helvetica" w:hAnsi="Helvetica"/>
@@ -44,7 +43,6 @@
               </w:rPr>
               <w:t>GCode</w:t>
             </w:r>
-            <w:proofErr w:type="spellEnd"/>
           </w:p>
         </w:tc>
         <w:tc>
@@ -466,8 +464,6 @@
               </w:rPr>
               <w:t>G01</w:t>
             </w:r>
-            <w:bookmarkStart w:id="0" w:name="_GoBack"/>
-            <w:bookmarkEnd w:id="0"/>
             <w:r>
               <w:rPr>
                 <w:rFonts w:ascii="Helvetica" w:hAnsi="Helvetica"/>
@@ -812,7 +808,18 @@
                 <w:sz w:val="22"/>
                 <w:szCs w:val="20"/>
               </w:rPr>
-              <w:t>G94 F3</w:t>
+              <w:t>G94 S</w:t>
+            </w:r>
+            <w:bookmarkStart w:id="0" w:name="_GoBack"/>
+            <w:bookmarkEnd w:id="0"/>
+            <w:r>
+              <w:rPr>
+                <w:rFonts w:ascii="Helvetica" w:hAnsi="Helvetica"/>
+                <w:color w:val="404040" w:themeColor="text1" w:themeTint="BF"/>
+                <w:sz w:val="22"/>
+                <w:szCs w:val="20"/>
+              </w:rPr>
+              <w:t>3</w:t>
             </w:r>
           </w:p>
         </w:tc>
@@ -1296,27 +1303,7 @@
                 <w:sz w:val="22"/>
                 <w:szCs w:val="20"/>
               </w:rPr>
-              <w:t xml:space="preserve"> is either ST if Line-us is a </w:t>
-            </w:r>
-            <w:proofErr w:type="spellStart"/>
-            <w:r>
-              <w:rPr>
-                <w:rFonts w:ascii="Helvetica" w:hAnsi="Helvetica"/>
-                <w:color w:val="404040" w:themeColor="text1" w:themeTint="BF"/>
-                <w:sz w:val="22"/>
-                <w:szCs w:val="20"/>
-              </w:rPr>
-              <w:t>WiFi</w:t>
-            </w:r>
-            <w:proofErr w:type="spellEnd"/>
-            <w:r>
-              <w:rPr>
-                <w:rFonts w:ascii="Helvetica" w:hAnsi="Helvetica"/>
-                <w:color w:val="404040" w:themeColor="text1" w:themeTint="BF"/>
-                <w:sz w:val="22"/>
-                <w:szCs w:val="20"/>
-              </w:rPr>
-              <w:t xml:space="preserve"> Station or AP is it is an Access Point. MACHINENAME is the network name of the machine. </w:t>
+              <w:t xml:space="preserve"> is either ST if Line-us is a WiFi Station or AP is it is an Access Point. MACHINENAME is the network name of the machine. </w:t>
             </w:r>
             <w:r>
               <w:rPr>
@@ -1345,19 +1332,8 @@
                 <w:sz w:val="22"/>
                 <w:szCs w:val="20"/>
               </w:rPr>
-              <w:t xml:space="preserve">CONNECTMODE:ST </w:t>
-            </w:r>
-            <w:proofErr w:type="spellStart"/>
-            <w:r>
-              <w:rPr>
-                <w:rFonts w:ascii="Helvetica" w:hAnsi="Helvetica"/>
-                <w:color w:val="404040" w:themeColor="text1" w:themeTint="BF"/>
-                <w:sz w:val="22"/>
-                <w:szCs w:val="20"/>
-              </w:rPr>
-              <w:t>MACHINENAME:line-us</w:t>
-            </w:r>
-            <w:proofErr w:type="spellEnd"/>
+              <w:t>CONNECTMODE:ST MACHINENAME:line-us</w:t>
+            </w:r>
             <w:r>
               <w:rPr>
                 <w:rFonts w:ascii="Helvetica" w:hAnsi="Helvetica"/>
@@ -1753,19 +1729,8 @@
                 <w:sz w:val="22"/>
                 <w:szCs w:val="20"/>
               </w:rPr>
-              <w:t xml:space="preserve">M374 </w:t>
-            </w:r>
-            <w:proofErr w:type="spellStart"/>
-            <w:r>
-              <w:rPr>
-                <w:rFonts w:ascii="Helvetica" w:hAnsi="Helvetica"/>
-                <w:color w:val="404040" w:themeColor="text1" w:themeTint="BF"/>
-                <w:sz w:val="22"/>
-                <w:szCs w:val="20"/>
-              </w:rPr>
-              <w:t>Sclear</w:t>
-            </w:r>
-            <w:proofErr w:type="spellEnd"/>
+              <w:t>M374 Sclear</w:t>
+            </w:r>
           </w:p>
         </w:tc>
         <w:tc>
@@ -1825,27 +1790,7 @@
                 <w:sz w:val="22"/>
                 <w:szCs w:val="20"/>
               </w:rPr>
-              <w:t xml:space="preserve"> With the </w:t>
-            </w:r>
-            <w:proofErr w:type="spellStart"/>
-            <w:r>
-              <w:rPr>
-                <w:rFonts w:ascii="Helvetica" w:hAnsi="Helvetica"/>
-                <w:color w:val="404040" w:themeColor="text1" w:themeTint="BF"/>
-                <w:sz w:val="22"/>
-                <w:szCs w:val="20"/>
-              </w:rPr>
-              <w:t>Sclear</w:t>
-            </w:r>
-            <w:proofErr w:type="spellEnd"/>
-            <w:r>
-              <w:rPr>
-                <w:rFonts w:ascii="Helvetica" w:hAnsi="Helvetica"/>
-                <w:color w:val="404040" w:themeColor="text1" w:themeTint="BF"/>
-                <w:sz w:val="22"/>
-                <w:szCs w:val="20"/>
-              </w:rPr>
-              <w:t xml:space="preserve"> option the current calibration will be cleared.</w:t>
+              <w:t xml:space="preserve"> With the Sclear option the current calibration will be cleared.</w:t>
             </w:r>
           </w:p>
         </w:tc>
@@ -1952,17 +1897,7 @@
                 <w:sz w:val="22"/>
                 <w:szCs w:val="20"/>
               </w:rPr>
-              <w:t xml:space="preserve">M550 </w:t>
-            </w:r>
-            <w:proofErr w:type="spellStart"/>
-            <w:r>
-              <w:rPr>
-                <w:rFonts w:ascii="Helvetica" w:hAnsi="Helvetica"/>
-                <w:color w:val="404040" w:themeColor="text1" w:themeTint="BF"/>
-                <w:sz w:val="22"/>
-                <w:szCs w:val="20"/>
-              </w:rPr>
-              <w:t>P</w:t>
+              <w:t>M550 P</w:t>
             </w:r>
             <w:r>
               <w:rPr>
@@ -1973,7 +1908,6 @@
               </w:rPr>
               <w:t>robs-lineus</w:t>
             </w:r>
-            <w:proofErr w:type="spellEnd"/>
           </w:p>
           <w:p>
             <w:pPr>
@@ -2035,48 +1969,17 @@
                 <w:sz w:val="22"/>
                 <w:szCs w:val="20"/>
               </w:rPr>
-              <w:t>the name of your Line-us machine. The name can include upper and lower case letters, numbers and hyphens. The example sets the name to “robs-</w:t>
-            </w:r>
-            <w:proofErr w:type="spellStart"/>
-            <w:r>
-              <w:rPr>
-                <w:rFonts w:ascii="Helvetica" w:hAnsi="Helvetica"/>
-                <w:color w:val="404040" w:themeColor="text1" w:themeTint="BF"/>
-                <w:sz w:val="22"/>
-                <w:szCs w:val="20"/>
-              </w:rPr>
-              <w:t>lineus</w:t>
-            </w:r>
-            <w:proofErr w:type="spellEnd"/>
-            <w:r>
-              <w:rPr>
-                <w:rFonts w:ascii="Helvetica" w:hAnsi="Helvetica"/>
-                <w:color w:val="404040" w:themeColor="text1" w:themeTint="BF"/>
-                <w:sz w:val="22"/>
-                <w:szCs w:val="20"/>
-              </w:rPr>
-              <w:t>”.</w:t>
-            </w:r>
-            <w:r>
-              <w:rPr>
-                <w:rFonts w:ascii="Helvetica" w:hAnsi="Helvetica"/>
-                <w:color w:val="404040" w:themeColor="text1" w:themeTint="BF"/>
-                <w:sz w:val="22"/>
-                <w:szCs w:val="20"/>
-              </w:rPr>
-              <w:t xml:space="preserve"> M550 without parameters returns </w:t>
-            </w:r>
-            <w:proofErr w:type="spellStart"/>
-            <w:r>
-              <w:rPr>
-                <w:rFonts w:ascii="Helvetica" w:hAnsi="Helvetica"/>
-                <w:color w:val="404040" w:themeColor="text1" w:themeTint="BF"/>
-                <w:sz w:val="22"/>
-                <w:szCs w:val="20"/>
-              </w:rPr>
-              <w:t>MACHINENAME:robs-lineus</w:t>
-            </w:r>
-            <w:proofErr w:type="spellEnd"/>
+              <w:t>the name of your Line-us machine. The name can include upper and lower case letters, numbers and hyphens. The example sets the name to “robs-lineus”.</w:t>
+            </w:r>
+            <w:r>
+              <w:rPr>
+                <w:rFonts w:ascii="Helvetica" w:hAnsi="Helvetica"/>
+                <w:color w:val="404040" w:themeColor="text1" w:themeTint="BF"/>
+                <w:sz w:val="22"/>
+                <w:szCs w:val="20"/>
+              </w:rPr>
+              <w:t xml:space="preserve"> M550 without parameters returns MACHINENAME:robs-lineus</w:t>
+            </w:r>
           </w:p>
         </w:tc>
       </w:tr>
@@ -2132,27 +2035,7 @@
                 <w:sz w:val="22"/>
                 <w:szCs w:val="20"/>
               </w:rPr>
-              <w:t xml:space="preserve">Store/List </w:t>
-            </w:r>
-            <w:proofErr w:type="spellStart"/>
-            <w:r>
-              <w:rPr>
-                <w:rFonts w:ascii="Helvetica" w:hAnsi="Helvetica"/>
-                <w:color w:val="404040" w:themeColor="text1" w:themeTint="BF"/>
-                <w:sz w:val="22"/>
-                <w:szCs w:val="20"/>
-              </w:rPr>
-              <w:t>WiFi</w:t>
-            </w:r>
-            <w:proofErr w:type="spellEnd"/>
-            <w:r>
-              <w:rPr>
-                <w:rFonts w:ascii="Helvetica" w:hAnsi="Helvetica"/>
-                <w:color w:val="404040" w:themeColor="text1" w:themeTint="BF"/>
-                <w:sz w:val="22"/>
-                <w:szCs w:val="20"/>
-              </w:rPr>
-              <w:t xml:space="preserve"> Network</w:t>
+              <w:t>Store/List WiFi Network</w:t>
             </w:r>
           </w:p>
         </w:tc>
@@ -2222,19 +2105,161 @@
                 <w:sz w:val="22"/>
                 <w:szCs w:val="20"/>
               </w:rPr>
-              <w:t xml:space="preserve">M587 </w:t>
-            </w:r>
-            <w:proofErr w:type="spellStart"/>
-            <w:r>
-              <w:rPr>
-                <w:rFonts w:ascii="Helvetica" w:hAnsi="Helvetica"/>
-                <w:color w:val="404040" w:themeColor="text1" w:themeTint="BF"/>
-                <w:sz w:val="22"/>
-                <w:szCs w:val="20"/>
-              </w:rPr>
-              <w:t>Smy-ssid</w:t>
-            </w:r>
-            <w:proofErr w:type="spellEnd"/>
+              <w:t>M587 Smy-ssid Pmypassword</w:t>
+            </w:r>
+          </w:p>
+          <w:p>
+            <w:pPr>
+              <w:cnfStyle w:val="000000100000" w:firstRow="0" w:lastRow="0" w:firstColumn="0" w:lastColumn="0" w:oddVBand="0" w:evenVBand="0" w:oddHBand="1" w:evenHBand="0" w:firstRowFirstColumn="0" w:firstRowLastColumn="0" w:lastRowFirstColumn="0" w:lastRowLastColumn="0"/>
+              <w:rPr>
+                <w:rFonts w:ascii="Helvetica" w:hAnsi="Helvetica"/>
+                <w:color w:val="404040" w:themeColor="text1" w:themeTint="BF"/>
+                <w:sz w:val="22"/>
+                <w:szCs w:val="20"/>
+              </w:rPr>
+            </w:pPr>
+            <w:r>
+              <w:rPr>
+                <w:rFonts w:ascii="Helvetica" w:hAnsi="Helvetica"/>
+                <w:color w:val="404040" w:themeColor="text1" w:themeTint="BF"/>
+                <w:sz w:val="22"/>
+                <w:szCs w:val="20"/>
+              </w:rPr>
+              <w:t>M587 Smy-ssid</w:t>
+            </w:r>
+          </w:p>
+        </w:tc>
+        <w:tc>
+          <w:tcPr>
+            <w:tcW w:w="6346" w:type="dxa"/>
+          </w:tcPr>
+          <w:p>
+            <w:pPr>
+              <w:cnfStyle w:val="000000100000" w:firstRow="0" w:lastRow="0" w:firstColumn="0" w:lastColumn="0" w:oddVBand="0" w:evenVBand="0" w:oddHBand="1" w:evenHBand="0" w:firstRowFirstColumn="0" w:firstRowLastColumn="0" w:lastRowFirstColumn="0" w:lastRowLastColumn="0"/>
+              <w:rPr>
+                <w:rFonts w:ascii="Helvetica" w:hAnsi="Helvetica"/>
+                <w:color w:val="404040" w:themeColor="text1" w:themeTint="BF"/>
+                <w:sz w:val="22"/>
+                <w:szCs w:val="20"/>
+              </w:rPr>
+            </w:pPr>
+            <w:r>
+              <w:rPr>
+                <w:rFonts w:ascii="Helvetica" w:hAnsi="Helvetica"/>
+                <w:color w:val="404040" w:themeColor="text1" w:themeTint="BF"/>
+                <w:sz w:val="22"/>
+                <w:szCs w:val="20"/>
+              </w:rPr>
+              <w:t xml:space="preserve">M587 without parameters lists the currently visible WiFi networks, returning SSID:PASSWORDKNOWN pairs for each </w:t>
+            </w:r>
+            <w:r>
+              <w:rPr>
+                <w:rFonts w:ascii="Helvetica" w:hAnsi="Helvetica"/>
+                <w:color w:val="404040" w:themeColor="text1" w:themeTint="BF"/>
+                <w:sz w:val="22"/>
+                <w:szCs w:val="20"/>
+              </w:rPr>
+              <w:t xml:space="preserve">network. PASSWORDKNOWN is a single digit indicating whether Line-us has a password for that network. </w:t>
+            </w:r>
+            <w:r>
+              <w:rPr>
+                <w:rFonts w:ascii="Helvetica" w:hAnsi="Helvetica"/>
+                <w:color w:val="404040" w:themeColor="text1" w:themeTint="BF"/>
+                <w:sz w:val="22"/>
+                <w:szCs w:val="20"/>
+              </w:rPr>
+              <w:t xml:space="preserve">So it reads </w:t>
+            </w:r>
+            <w:r>
+              <w:rPr>
+                <w:rFonts w:ascii="Helvetica" w:hAnsi="Helvetica"/>
+                <w:color w:val="404040" w:themeColor="text1" w:themeTint="BF"/>
+                <w:sz w:val="22"/>
+                <w:szCs w:val="20"/>
+              </w:rPr>
+              <w:t xml:space="preserve"> “</w:t>
+            </w:r>
+            <w:r>
+              <w:rPr>
+                <w:rFonts w:ascii="Helvetica" w:hAnsi="Helvetica"/>
+                <w:color w:val="404040" w:themeColor="text1" w:themeTint="BF"/>
+                <w:sz w:val="22"/>
+                <w:szCs w:val="20"/>
+              </w:rPr>
+              <w:t>my-ssid</w:t>
+            </w:r>
+            <w:r>
+              <w:rPr>
+                <w:rFonts w:ascii="Helvetica" w:hAnsi="Helvetica"/>
+                <w:color w:val="404040" w:themeColor="text1" w:themeTint="BF"/>
+                <w:sz w:val="22"/>
+                <w:szCs w:val="20"/>
+              </w:rPr>
+              <w:t>”</w:t>
+            </w:r>
+            <w:r>
+              <w:rPr>
+                <w:rFonts w:ascii="Helvetica" w:hAnsi="Helvetica"/>
+                <w:color w:val="404040" w:themeColor="text1" w:themeTint="BF"/>
+                <w:sz w:val="22"/>
+                <w:szCs w:val="20"/>
+              </w:rPr>
+              <w:t>:</w:t>
+            </w:r>
+            <w:r>
+              <w:rPr>
+                <w:rFonts w:ascii="Helvetica" w:hAnsi="Helvetica"/>
+                <w:color w:val="404040" w:themeColor="text1" w:themeTint="BF"/>
+                <w:sz w:val="22"/>
+                <w:szCs w:val="20"/>
+              </w:rPr>
+              <w:t>1</w:t>
+            </w:r>
+            <w:r>
+              <w:rPr>
+                <w:rFonts w:ascii="Helvetica" w:hAnsi="Helvetica"/>
+                <w:color w:val="404040" w:themeColor="text1" w:themeTint="BF"/>
+                <w:sz w:val="22"/>
+                <w:szCs w:val="20"/>
+              </w:rPr>
+              <w:t xml:space="preserve"> for a network </w:t>
+            </w:r>
+            <w:r>
+              <w:rPr>
+                <w:rFonts w:ascii="Helvetica" w:hAnsi="Helvetica"/>
+                <w:color w:val="404040" w:themeColor="text1" w:themeTint="BF"/>
+                <w:sz w:val="22"/>
+                <w:szCs w:val="20"/>
+              </w:rPr>
+              <w:t xml:space="preserve">that is visible </w:t>
+            </w:r>
+            <w:r>
+              <w:rPr>
+                <w:rFonts w:ascii="Helvetica" w:hAnsi="Helvetica"/>
+                <w:color w:val="404040" w:themeColor="text1" w:themeTint="BF"/>
+                <w:sz w:val="22"/>
+                <w:szCs w:val="20"/>
+              </w:rPr>
+              <w:t>and</w:t>
+            </w:r>
+            <w:r>
+              <w:rPr>
+                <w:rFonts w:ascii="Helvetica" w:hAnsi="Helvetica"/>
+                <w:color w:val="404040" w:themeColor="text1" w:themeTint="BF"/>
+                <w:sz w:val="22"/>
+                <w:szCs w:val="20"/>
+              </w:rPr>
+              <w:t xml:space="preserve"> the password </w:t>
+            </w:r>
+            <w:r>
+              <w:rPr>
+                <w:rFonts w:ascii="Helvetica" w:hAnsi="Helvetica"/>
+                <w:color w:val="404040" w:themeColor="text1" w:themeTint="BF"/>
+                <w:sz w:val="22"/>
+                <w:szCs w:val="20"/>
+              </w:rPr>
+              <w:t>is known,</w:t>
+            </w:r>
             <w:r>
               <w:rPr>
                 <w:rFonts w:ascii="Helvetica" w:hAnsi="Helvetica"/>
@@ -2244,17 +2269,105 @@
               </w:rPr>
               <w:t xml:space="preserve"> </w:t>
             </w:r>
-            <w:proofErr w:type="spellStart"/>
-            <w:r>
-              <w:rPr>
-                <w:rFonts w:ascii="Helvetica" w:hAnsi="Helvetica"/>
-                <w:color w:val="404040" w:themeColor="text1" w:themeTint="BF"/>
-                <w:sz w:val="22"/>
-                <w:szCs w:val="20"/>
-              </w:rPr>
-              <w:t>Pmypassword</w:t>
-            </w:r>
-            <w:proofErr w:type="spellEnd"/>
+            <w:r>
+              <w:rPr>
+                <w:rFonts w:ascii="Helvetica" w:hAnsi="Helvetica"/>
+                <w:color w:val="404040" w:themeColor="text1" w:themeTint="BF"/>
+                <w:sz w:val="22"/>
+                <w:szCs w:val="20"/>
+              </w:rPr>
+              <w:t>“</w:t>
+            </w:r>
+            <w:r>
+              <w:rPr>
+                <w:rFonts w:ascii="Helvetica" w:hAnsi="Helvetica"/>
+                <w:color w:val="404040" w:themeColor="text1" w:themeTint="BF"/>
+                <w:sz w:val="22"/>
+                <w:szCs w:val="20"/>
+              </w:rPr>
+              <w:t>another-ssid</w:t>
+            </w:r>
+            <w:r>
+              <w:rPr>
+                <w:rFonts w:ascii="Helvetica" w:hAnsi="Helvetica"/>
+                <w:color w:val="404040" w:themeColor="text1" w:themeTint="BF"/>
+                <w:sz w:val="22"/>
+                <w:szCs w:val="20"/>
+              </w:rPr>
+              <w:t>”</w:t>
+            </w:r>
+            <w:r>
+              <w:rPr>
+                <w:rFonts w:ascii="Helvetica" w:hAnsi="Helvetica"/>
+                <w:color w:val="404040" w:themeColor="text1" w:themeTint="BF"/>
+                <w:sz w:val="22"/>
+                <w:szCs w:val="20"/>
+              </w:rPr>
+              <w:t>:2</w:t>
+            </w:r>
+            <w:r>
+              <w:rPr>
+                <w:rFonts w:ascii="Helvetica" w:hAnsi="Helvetica"/>
+                <w:color w:val="404040" w:themeColor="text1" w:themeTint="BF"/>
+                <w:sz w:val="22"/>
+                <w:szCs w:val="20"/>
+              </w:rPr>
+              <w:t xml:space="preserve"> for a network </w:t>
+            </w:r>
+            <w:r>
+              <w:rPr>
+                <w:rFonts w:ascii="Helvetica" w:hAnsi="Helvetica"/>
+                <w:color w:val="404040" w:themeColor="text1" w:themeTint="BF"/>
+                <w:sz w:val="22"/>
+                <w:szCs w:val="20"/>
+              </w:rPr>
+              <w:t xml:space="preserve">that is visible but we don’t have the password and </w:t>
+            </w:r>
+            <w:r>
+              <w:rPr>
+                <w:rFonts w:ascii="Helvetica" w:hAnsi="Helvetica"/>
+                <w:color w:val="404040" w:themeColor="text1" w:themeTint="BF"/>
+                <w:sz w:val="22"/>
+                <w:szCs w:val="20"/>
+              </w:rPr>
+              <w:t>“</w:t>
+            </w:r>
+            <w:r>
+              <w:rPr>
+                <w:rFonts w:ascii="Helvetica" w:hAnsi="Helvetica"/>
+                <w:color w:val="404040" w:themeColor="text1" w:themeTint="BF"/>
+                <w:sz w:val="22"/>
+                <w:szCs w:val="20"/>
+              </w:rPr>
+              <w:t>yet-another-one</w:t>
+            </w:r>
+            <w:r>
+              <w:rPr>
+                <w:rFonts w:ascii="Helvetica" w:hAnsi="Helvetica"/>
+                <w:color w:val="404040" w:themeColor="text1" w:themeTint="BF"/>
+                <w:sz w:val="22"/>
+                <w:szCs w:val="20"/>
+              </w:rPr>
+              <w:t>”</w:t>
+            </w:r>
+            <w:r>
+              <w:rPr>
+                <w:rFonts w:ascii="Helvetica" w:hAnsi="Helvetica"/>
+                <w:color w:val="404040" w:themeColor="text1" w:themeTint="BF"/>
+                <w:sz w:val="22"/>
+                <w:szCs w:val="20"/>
+              </w:rPr>
+              <w:t>:3 for a network that we have the password for but is not visible</w:t>
+            </w:r>
+            <w:r>
+              <w:rPr>
+                <w:rFonts w:ascii="Helvetica" w:hAnsi="Helvetica"/>
+                <w:color w:val="404040" w:themeColor="text1" w:themeTint="BF"/>
+                <w:sz w:val="22"/>
+                <w:szCs w:val="20"/>
+              </w:rPr>
+              <w:t>.</w:t>
+            </w:r>
           </w:p>
           <w:p>
             <w:pPr>
@@ -2266,32 +2379,7 @@
                 <w:szCs w:val="20"/>
               </w:rPr>
             </w:pPr>
-            <w:r>
-              <w:rPr>
-                <w:rFonts w:ascii="Helvetica" w:hAnsi="Helvetica"/>
-                <w:color w:val="404040" w:themeColor="text1" w:themeTint="BF"/>
-                <w:sz w:val="22"/>
-                <w:szCs w:val="20"/>
-              </w:rPr>
-              <w:t xml:space="preserve">M587 </w:t>
-            </w:r>
-            <w:proofErr w:type="spellStart"/>
-            <w:r>
-              <w:rPr>
-                <w:rFonts w:ascii="Helvetica" w:hAnsi="Helvetica"/>
-                <w:color w:val="404040" w:themeColor="text1" w:themeTint="BF"/>
-                <w:sz w:val="22"/>
-                <w:szCs w:val="20"/>
-              </w:rPr>
-              <w:t>Smy-ssid</w:t>
-            </w:r>
-            <w:proofErr w:type="spellEnd"/>
-          </w:p>
-        </w:tc>
-        <w:tc>
-          <w:tcPr>
-            <w:tcW w:w="6346" w:type="dxa"/>
-          </w:tcPr>
+          </w:p>
           <w:p>
             <w:pPr>
               <w:cnfStyle w:val="000000100000" w:firstRow="0" w:lastRow="0" w:firstColumn="0" w:lastColumn="0" w:oddVBand="0" w:evenVBand="0" w:oddHBand="1" w:evenHBand="0" w:firstRowFirstColumn="0" w:firstRowLastColumn="0" w:lastRowFirstColumn="0" w:lastRowLastColumn="0"/>
@@ -2309,243 +2397,133 @@
                 <w:sz w:val="22"/>
                 <w:szCs w:val="20"/>
               </w:rPr>
-              <w:t xml:space="preserve">M587 without parameters lists the currently visible </w:t>
-            </w:r>
-            <w:proofErr w:type="spellStart"/>
-            <w:r>
-              <w:rPr>
-                <w:rFonts w:ascii="Helvetica" w:hAnsi="Helvetica"/>
-                <w:color w:val="404040" w:themeColor="text1" w:themeTint="BF"/>
-                <w:sz w:val="22"/>
-                <w:szCs w:val="20"/>
-              </w:rPr>
-              <w:t>WiFi</w:t>
-            </w:r>
-            <w:proofErr w:type="spellEnd"/>
-            <w:r>
-              <w:rPr>
-                <w:rFonts w:ascii="Helvetica" w:hAnsi="Helvetica"/>
-                <w:color w:val="404040" w:themeColor="text1" w:themeTint="BF"/>
-                <w:sz w:val="22"/>
-                <w:szCs w:val="20"/>
-              </w:rPr>
-              <w:t xml:space="preserve"> networks, returning SSID:PASSWORDKNOWN pairs for each </w:t>
-            </w:r>
-            <w:r>
-              <w:rPr>
-                <w:rFonts w:ascii="Helvetica" w:hAnsi="Helvetica"/>
-                <w:color w:val="404040" w:themeColor="text1" w:themeTint="BF"/>
-                <w:sz w:val="22"/>
-                <w:szCs w:val="20"/>
-              </w:rPr>
-              <w:t xml:space="preserve">network. PASSWORDKNOWN is a single digit indicating whether Line-us has a password for that network. </w:t>
-            </w:r>
-            <w:r>
-              <w:rPr>
-                <w:rFonts w:ascii="Helvetica" w:hAnsi="Helvetica"/>
-                <w:color w:val="404040" w:themeColor="text1" w:themeTint="BF"/>
-                <w:sz w:val="22"/>
-                <w:szCs w:val="20"/>
-              </w:rPr>
-              <w:t xml:space="preserve">So it reads </w:t>
-            </w:r>
-            <w:r>
-              <w:rPr>
-                <w:rFonts w:ascii="Helvetica" w:hAnsi="Helvetica"/>
-                <w:color w:val="404040" w:themeColor="text1" w:themeTint="BF"/>
-                <w:sz w:val="22"/>
-                <w:szCs w:val="20"/>
-              </w:rPr>
-              <w:t xml:space="preserve"> “</w:t>
-            </w:r>
-            <w:r>
-              <w:rPr>
-                <w:rFonts w:ascii="Helvetica" w:hAnsi="Helvetica"/>
-                <w:color w:val="404040" w:themeColor="text1" w:themeTint="BF"/>
-                <w:sz w:val="22"/>
-                <w:szCs w:val="20"/>
-              </w:rPr>
-              <w:t>my-ssid</w:t>
-            </w:r>
-            <w:r>
-              <w:rPr>
-                <w:rFonts w:ascii="Helvetica" w:hAnsi="Helvetica"/>
-                <w:color w:val="404040" w:themeColor="text1" w:themeTint="BF"/>
-                <w:sz w:val="22"/>
-                <w:szCs w:val="20"/>
-              </w:rPr>
-              <w:t>”</w:t>
-            </w:r>
-            <w:r>
-              <w:rPr>
-                <w:rFonts w:ascii="Helvetica" w:hAnsi="Helvetica"/>
-                <w:color w:val="404040" w:themeColor="text1" w:themeTint="BF"/>
-                <w:sz w:val="22"/>
-                <w:szCs w:val="20"/>
-              </w:rPr>
-              <w:t>:</w:t>
-            </w:r>
-            <w:r>
-              <w:rPr>
-                <w:rFonts w:ascii="Helvetica" w:hAnsi="Helvetica"/>
-                <w:color w:val="404040" w:themeColor="text1" w:themeTint="BF"/>
-                <w:sz w:val="22"/>
-                <w:szCs w:val="20"/>
-              </w:rPr>
-              <w:t>1</w:t>
-            </w:r>
-            <w:r>
-              <w:rPr>
-                <w:rFonts w:ascii="Helvetica" w:hAnsi="Helvetica"/>
-                <w:color w:val="404040" w:themeColor="text1" w:themeTint="BF"/>
-                <w:sz w:val="22"/>
-                <w:szCs w:val="20"/>
-              </w:rPr>
-              <w:t xml:space="preserve"> for a network </w:t>
-            </w:r>
-            <w:r>
-              <w:rPr>
-                <w:rFonts w:ascii="Helvetica" w:hAnsi="Helvetica"/>
-                <w:color w:val="404040" w:themeColor="text1" w:themeTint="BF"/>
-                <w:sz w:val="22"/>
-                <w:szCs w:val="20"/>
-              </w:rPr>
-              <w:t xml:space="preserve">that is visible </w:t>
-            </w:r>
-            <w:r>
-              <w:rPr>
-                <w:rFonts w:ascii="Helvetica" w:hAnsi="Helvetica"/>
-                <w:color w:val="404040" w:themeColor="text1" w:themeTint="BF"/>
-                <w:sz w:val="22"/>
-                <w:szCs w:val="20"/>
-              </w:rPr>
-              <w:t>and</w:t>
-            </w:r>
-            <w:r>
-              <w:rPr>
-                <w:rFonts w:ascii="Helvetica" w:hAnsi="Helvetica"/>
-                <w:color w:val="404040" w:themeColor="text1" w:themeTint="BF"/>
-                <w:sz w:val="22"/>
-                <w:szCs w:val="20"/>
-              </w:rPr>
-              <w:t xml:space="preserve"> the password </w:t>
-            </w:r>
-            <w:r>
-              <w:rPr>
-                <w:rFonts w:ascii="Helvetica" w:hAnsi="Helvetica"/>
-                <w:color w:val="404040" w:themeColor="text1" w:themeTint="BF"/>
-                <w:sz w:val="22"/>
-                <w:szCs w:val="20"/>
-              </w:rPr>
-              <w:t>is known,</w:t>
-            </w:r>
-            <w:r>
-              <w:rPr>
-                <w:rFonts w:ascii="Helvetica" w:hAnsi="Helvetica"/>
-                <w:color w:val="404040" w:themeColor="text1" w:themeTint="BF"/>
-                <w:sz w:val="22"/>
-                <w:szCs w:val="20"/>
-              </w:rPr>
-              <w:t xml:space="preserve"> </w:t>
-            </w:r>
-            <w:r>
-              <w:rPr>
-                <w:rFonts w:ascii="Helvetica" w:hAnsi="Helvetica"/>
-                <w:color w:val="404040" w:themeColor="text1" w:themeTint="BF"/>
-                <w:sz w:val="22"/>
-                <w:szCs w:val="20"/>
-              </w:rPr>
-              <w:t>“</w:t>
-            </w:r>
-            <w:r>
-              <w:rPr>
-                <w:rFonts w:ascii="Helvetica" w:hAnsi="Helvetica"/>
-                <w:color w:val="404040" w:themeColor="text1" w:themeTint="BF"/>
-                <w:sz w:val="22"/>
-                <w:szCs w:val="20"/>
-              </w:rPr>
-              <w:t>another-ssid</w:t>
-            </w:r>
-            <w:r>
-              <w:rPr>
-                <w:rFonts w:ascii="Helvetica" w:hAnsi="Helvetica"/>
-                <w:color w:val="404040" w:themeColor="text1" w:themeTint="BF"/>
-                <w:sz w:val="22"/>
-                <w:szCs w:val="20"/>
-              </w:rPr>
-              <w:t>”</w:t>
-            </w:r>
-            <w:r>
-              <w:rPr>
-                <w:rFonts w:ascii="Helvetica" w:hAnsi="Helvetica"/>
-                <w:color w:val="404040" w:themeColor="text1" w:themeTint="BF"/>
-                <w:sz w:val="22"/>
-                <w:szCs w:val="20"/>
-              </w:rPr>
-              <w:t>:2</w:t>
-            </w:r>
-            <w:r>
-              <w:rPr>
-                <w:rFonts w:ascii="Helvetica" w:hAnsi="Helvetica"/>
-                <w:color w:val="404040" w:themeColor="text1" w:themeTint="BF"/>
-                <w:sz w:val="22"/>
-                <w:szCs w:val="20"/>
-              </w:rPr>
-              <w:t xml:space="preserve"> for a network </w:t>
-            </w:r>
-            <w:r>
-              <w:rPr>
-                <w:rFonts w:ascii="Helvetica" w:hAnsi="Helvetica"/>
-                <w:color w:val="404040" w:themeColor="text1" w:themeTint="BF"/>
-                <w:sz w:val="22"/>
-                <w:szCs w:val="20"/>
-              </w:rPr>
-              <w:t xml:space="preserve">that is visible but we don’t have the password and </w:t>
-            </w:r>
-            <w:r>
-              <w:rPr>
-                <w:rFonts w:ascii="Helvetica" w:hAnsi="Helvetica"/>
-                <w:color w:val="404040" w:themeColor="text1" w:themeTint="BF"/>
-                <w:sz w:val="22"/>
-                <w:szCs w:val="20"/>
-              </w:rPr>
-              <w:t>“</w:t>
-            </w:r>
-            <w:r>
-              <w:rPr>
-                <w:rFonts w:ascii="Helvetica" w:hAnsi="Helvetica"/>
-                <w:color w:val="404040" w:themeColor="text1" w:themeTint="BF"/>
-                <w:sz w:val="22"/>
-                <w:szCs w:val="20"/>
-              </w:rPr>
-              <w:t>yet-another-one</w:t>
-            </w:r>
-            <w:r>
-              <w:rPr>
-                <w:rFonts w:ascii="Helvetica" w:hAnsi="Helvetica"/>
-                <w:color w:val="404040" w:themeColor="text1" w:themeTint="BF"/>
-                <w:sz w:val="22"/>
-                <w:szCs w:val="20"/>
-              </w:rPr>
-              <w:t>”</w:t>
-            </w:r>
-            <w:r>
-              <w:rPr>
-                <w:rFonts w:ascii="Helvetica" w:hAnsi="Helvetica"/>
-                <w:color w:val="404040" w:themeColor="text1" w:themeTint="BF"/>
-                <w:sz w:val="22"/>
-                <w:szCs w:val="20"/>
-              </w:rPr>
-              <w:t>:3 for a network that we have the password for but is not visible</w:t>
-            </w:r>
-            <w:r>
-              <w:rPr>
-                <w:rFonts w:ascii="Helvetica" w:hAnsi="Helvetica"/>
-                <w:color w:val="404040" w:themeColor="text1" w:themeTint="BF"/>
-                <w:sz w:val="22"/>
-                <w:szCs w:val="20"/>
-              </w:rPr>
-              <w:t>.</w:t>
+              <w:t xml:space="preserve">M587 can also be used to store a WiFi network in Line-us using the S and P parameters. </w:t>
+            </w:r>
+            <w:r>
+              <w:rPr>
+                <w:rFonts w:ascii="Helvetica" w:hAnsi="Helvetica"/>
+                <w:color w:val="404040" w:themeColor="text1" w:themeTint="BF"/>
+                <w:sz w:val="22"/>
+                <w:szCs w:val="20"/>
+              </w:rPr>
+              <w:t>If you are connected to Line-us in Setup (</w:t>
+            </w:r>
+            <w:r>
+              <w:rPr>
+                <w:rFonts w:ascii="Helvetica" w:hAnsi="Helvetica"/>
+                <w:color w:val="404040" w:themeColor="text1" w:themeTint="BF"/>
+                <w:sz w:val="22"/>
+                <w:szCs w:val="20"/>
+              </w:rPr>
+              <w:t>Red</w:t>
+            </w:r>
+            <w:r>
+              <w:rPr>
+                <w:rFonts w:ascii="Helvetica" w:hAnsi="Helvetica"/>
+                <w:color w:val="404040" w:themeColor="text1" w:themeTint="BF"/>
+                <w:sz w:val="22"/>
+                <w:szCs w:val="20"/>
+              </w:rPr>
+              <w:t>) mode, i</w:t>
+            </w:r>
+            <w:r>
+              <w:rPr>
+                <w:rFonts w:ascii="Helvetica" w:hAnsi="Helvetica"/>
+                <w:color w:val="404040" w:themeColor="text1" w:themeTint="BF"/>
+                <w:sz w:val="22"/>
+                <w:szCs w:val="20"/>
+              </w:rPr>
+              <w:t xml:space="preserve">mmediately following receipt of new WiFi details Line-us will attempt to connect to the new network. </w:t>
+            </w:r>
+            <w:r>
+              <w:rPr>
+                <w:rFonts w:ascii="Helvetica" w:hAnsi="Helvetica"/>
+                <w:color w:val="404040" w:themeColor="text1" w:themeTint="BF"/>
+                <w:sz w:val="22"/>
+                <w:szCs w:val="20"/>
+              </w:rPr>
+              <w:t>If the connection is successful the SSID a</w:t>
+            </w:r>
+            <w:r>
+              <w:rPr>
+                <w:rFonts w:ascii="Helvetica" w:hAnsi="Helvetica"/>
+                <w:color w:val="404040" w:themeColor="text1" w:themeTint="BF"/>
+                <w:sz w:val="22"/>
+                <w:szCs w:val="20"/>
+              </w:rPr>
+              <w:t>nd password will be stored (</w:t>
+            </w:r>
+            <w:r>
+              <w:rPr>
+                <w:rFonts w:ascii="Helvetica" w:hAnsi="Helvetica"/>
+                <w:color w:val="404040" w:themeColor="text1" w:themeTint="BF"/>
+                <w:sz w:val="22"/>
+                <w:szCs w:val="20"/>
+              </w:rPr>
+              <w:t xml:space="preserve">Line-us will attempt to connect to this network when </w:t>
+            </w:r>
+            <w:r>
+              <w:rPr>
+                <w:rFonts w:ascii="Helvetica" w:hAnsi="Helvetica"/>
+                <w:color w:val="404040" w:themeColor="text1" w:themeTint="BF"/>
+                <w:sz w:val="22"/>
+                <w:szCs w:val="20"/>
+              </w:rPr>
+              <w:t xml:space="preserve">next </w:t>
+            </w:r>
+            <w:r>
+              <w:rPr>
+                <w:rFonts w:ascii="Helvetica" w:hAnsi="Helvetica"/>
+                <w:color w:val="404040" w:themeColor="text1" w:themeTint="BF"/>
+                <w:sz w:val="22"/>
+                <w:szCs w:val="20"/>
+              </w:rPr>
+              <w:t>re-started</w:t>
+            </w:r>
+            <w:r>
+              <w:rPr>
+                <w:rFonts w:ascii="Helvetica" w:hAnsi="Helvetica"/>
+                <w:color w:val="404040" w:themeColor="text1" w:themeTint="BF"/>
+                <w:sz w:val="22"/>
+                <w:szCs w:val="20"/>
+              </w:rPr>
+              <w:t>)</w:t>
+            </w:r>
+            <w:r>
+              <w:rPr>
+                <w:rFonts w:ascii="Helvetica" w:hAnsi="Helvetica"/>
+                <w:color w:val="404040" w:themeColor="text1" w:themeTint="BF"/>
+                <w:sz w:val="22"/>
+                <w:szCs w:val="20"/>
+              </w:rPr>
+              <w:t>. If the connection fails because of an incorrect password the network will not be stored</w:t>
+            </w:r>
+            <w:r>
+              <w:rPr>
+                <w:rFonts w:ascii="Helvetica" w:hAnsi="Helvetica"/>
+                <w:color w:val="404040" w:themeColor="text1" w:themeTint="BF"/>
+                <w:sz w:val="22"/>
+                <w:szCs w:val="20"/>
+              </w:rPr>
+              <w:t xml:space="preserve"> and</w:t>
+            </w:r>
+            <w:r>
+              <w:rPr>
+                <w:rFonts w:ascii="Helvetica" w:hAnsi="Helvetica"/>
+                <w:color w:val="404040" w:themeColor="text1" w:themeTint="BF"/>
+                <w:sz w:val="22"/>
+                <w:szCs w:val="20"/>
+              </w:rPr>
+              <w:t xml:space="preserve"> Line-us will return to Setup (R</w:t>
+            </w:r>
+            <w:r>
+              <w:rPr>
+                <w:rFonts w:ascii="Helvetica" w:hAnsi="Helvetica"/>
+                <w:color w:val="404040" w:themeColor="text1" w:themeTint="BF"/>
+                <w:sz w:val="22"/>
+                <w:szCs w:val="20"/>
+              </w:rPr>
+              <w:t>ed flashing) mode.</w:t>
             </w:r>
           </w:p>
           <w:p>
@@ -2576,203 +2554,6 @@
                 <w:sz w:val="22"/>
                 <w:szCs w:val="20"/>
               </w:rPr>
-              <w:t xml:space="preserve">M587 can also be used to store a </w:t>
-            </w:r>
-            <w:proofErr w:type="spellStart"/>
-            <w:r>
-              <w:rPr>
-                <w:rFonts w:ascii="Helvetica" w:hAnsi="Helvetica"/>
-                <w:color w:val="404040" w:themeColor="text1" w:themeTint="BF"/>
-                <w:sz w:val="22"/>
-                <w:szCs w:val="20"/>
-              </w:rPr>
-              <w:t>WiFi</w:t>
-            </w:r>
-            <w:proofErr w:type="spellEnd"/>
-            <w:r>
-              <w:rPr>
-                <w:rFonts w:ascii="Helvetica" w:hAnsi="Helvetica"/>
-                <w:color w:val="404040" w:themeColor="text1" w:themeTint="BF"/>
-                <w:sz w:val="22"/>
-                <w:szCs w:val="20"/>
-              </w:rPr>
-              <w:t xml:space="preserve"> network in Line-us using the S and P parameters. </w:t>
-            </w:r>
-            <w:r>
-              <w:rPr>
-                <w:rFonts w:ascii="Helvetica" w:hAnsi="Helvetica"/>
-                <w:color w:val="404040" w:themeColor="text1" w:themeTint="BF"/>
-                <w:sz w:val="22"/>
-                <w:szCs w:val="20"/>
-              </w:rPr>
-              <w:t>If you are connected to Line-us in Setup (</w:t>
-            </w:r>
-            <w:r>
-              <w:rPr>
-                <w:rFonts w:ascii="Helvetica" w:hAnsi="Helvetica"/>
-                <w:color w:val="404040" w:themeColor="text1" w:themeTint="BF"/>
-                <w:sz w:val="22"/>
-                <w:szCs w:val="20"/>
-              </w:rPr>
-              <w:t>Red</w:t>
-            </w:r>
-            <w:r>
-              <w:rPr>
-                <w:rFonts w:ascii="Helvetica" w:hAnsi="Helvetica"/>
-                <w:color w:val="404040" w:themeColor="text1" w:themeTint="BF"/>
-                <w:sz w:val="22"/>
-                <w:szCs w:val="20"/>
-              </w:rPr>
-              <w:t>) mode, i</w:t>
-            </w:r>
-            <w:r>
-              <w:rPr>
-                <w:rFonts w:ascii="Helvetica" w:hAnsi="Helvetica"/>
-                <w:color w:val="404040" w:themeColor="text1" w:themeTint="BF"/>
-                <w:sz w:val="22"/>
-                <w:szCs w:val="20"/>
-              </w:rPr>
-              <w:t xml:space="preserve">mmediately following receipt of new </w:t>
-            </w:r>
-            <w:proofErr w:type="spellStart"/>
-            <w:r>
-              <w:rPr>
-                <w:rFonts w:ascii="Helvetica" w:hAnsi="Helvetica"/>
-                <w:color w:val="404040" w:themeColor="text1" w:themeTint="BF"/>
-                <w:sz w:val="22"/>
-                <w:szCs w:val="20"/>
-              </w:rPr>
-              <w:t>WiFi</w:t>
-            </w:r>
-            <w:proofErr w:type="spellEnd"/>
-            <w:r>
-              <w:rPr>
-                <w:rFonts w:ascii="Helvetica" w:hAnsi="Helvetica"/>
-                <w:color w:val="404040" w:themeColor="text1" w:themeTint="BF"/>
-                <w:sz w:val="22"/>
-                <w:szCs w:val="20"/>
-              </w:rPr>
-              <w:t xml:space="preserve"> details Line-us will attempt to connect to the new network. </w:t>
-            </w:r>
-            <w:r>
-              <w:rPr>
-                <w:rFonts w:ascii="Helvetica" w:hAnsi="Helvetica"/>
-                <w:color w:val="404040" w:themeColor="text1" w:themeTint="BF"/>
-                <w:sz w:val="22"/>
-                <w:szCs w:val="20"/>
-              </w:rPr>
-              <w:t>If the connection is successful the SSID a</w:t>
-            </w:r>
-            <w:r>
-              <w:rPr>
-                <w:rFonts w:ascii="Helvetica" w:hAnsi="Helvetica"/>
-                <w:color w:val="404040" w:themeColor="text1" w:themeTint="BF"/>
-                <w:sz w:val="22"/>
-                <w:szCs w:val="20"/>
-              </w:rPr>
-              <w:t>nd password will be stored (</w:t>
-            </w:r>
-            <w:r>
-              <w:rPr>
-                <w:rFonts w:ascii="Helvetica" w:hAnsi="Helvetica"/>
-                <w:color w:val="404040" w:themeColor="text1" w:themeTint="BF"/>
-                <w:sz w:val="22"/>
-                <w:szCs w:val="20"/>
-              </w:rPr>
-              <w:t xml:space="preserve">Line-us will attempt to connect to this network when </w:t>
-            </w:r>
-            <w:r>
-              <w:rPr>
-                <w:rFonts w:ascii="Helvetica" w:hAnsi="Helvetica"/>
-                <w:color w:val="404040" w:themeColor="text1" w:themeTint="BF"/>
-                <w:sz w:val="22"/>
-                <w:szCs w:val="20"/>
-              </w:rPr>
-              <w:t xml:space="preserve">next </w:t>
-            </w:r>
-            <w:r>
-              <w:rPr>
-                <w:rFonts w:ascii="Helvetica" w:hAnsi="Helvetica"/>
-                <w:color w:val="404040" w:themeColor="text1" w:themeTint="BF"/>
-                <w:sz w:val="22"/>
-                <w:szCs w:val="20"/>
-              </w:rPr>
-              <w:t>re-started</w:t>
-            </w:r>
-            <w:r>
-              <w:rPr>
-                <w:rFonts w:ascii="Helvetica" w:hAnsi="Helvetica"/>
-                <w:color w:val="404040" w:themeColor="text1" w:themeTint="BF"/>
-                <w:sz w:val="22"/>
-                <w:szCs w:val="20"/>
-              </w:rPr>
-              <w:t>)</w:t>
-            </w:r>
-            <w:r>
-              <w:rPr>
-                <w:rFonts w:ascii="Helvetica" w:hAnsi="Helvetica"/>
-                <w:color w:val="404040" w:themeColor="text1" w:themeTint="BF"/>
-                <w:sz w:val="22"/>
-                <w:szCs w:val="20"/>
-              </w:rPr>
-              <w:t>. If the connection fails because of an incorrect password the network will not be stored</w:t>
-            </w:r>
-            <w:r>
-              <w:rPr>
-                <w:rFonts w:ascii="Helvetica" w:hAnsi="Helvetica"/>
-                <w:color w:val="404040" w:themeColor="text1" w:themeTint="BF"/>
-                <w:sz w:val="22"/>
-                <w:szCs w:val="20"/>
-              </w:rPr>
-              <w:t xml:space="preserve"> and</w:t>
-            </w:r>
-            <w:r>
-              <w:rPr>
-                <w:rFonts w:ascii="Helvetica" w:hAnsi="Helvetica"/>
-                <w:color w:val="404040" w:themeColor="text1" w:themeTint="BF"/>
-                <w:sz w:val="22"/>
-                <w:szCs w:val="20"/>
-              </w:rPr>
-              <w:t xml:space="preserve"> Line-us will return to Setup (R</w:t>
-            </w:r>
-            <w:r>
-              <w:rPr>
-                <w:rFonts w:ascii="Helvetica" w:hAnsi="Helvetica"/>
-                <w:color w:val="404040" w:themeColor="text1" w:themeTint="BF"/>
-                <w:sz w:val="22"/>
-                <w:szCs w:val="20"/>
-              </w:rPr>
-              <w:t>ed flashing) mode.</w:t>
-            </w:r>
-          </w:p>
-          <w:p>
-            <w:pPr>
-              <w:cnfStyle w:val="000000100000" w:firstRow="0" w:lastRow="0" w:firstColumn="0" w:lastColumn="0" w:oddVBand="0" w:evenVBand="0" w:oddHBand="1" w:evenHBand="0" w:firstRowFirstColumn="0" w:firstRowLastColumn="0" w:lastRowFirstColumn="0" w:lastRowLastColumn="0"/>
-              <w:rPr>
-                <w:rFonts w:ascii="Helvetica" w:hAnsi="Helvetica"/>
-                <w:color w:val="404040" w:themeColor="text1" w:themeTint="BF"/>
-                <w:sz w:val="22"/>
-                <w:szCs w:val="20"/>
-              </w:rPr>
-            </w:pPr>
-          </w:p>
-          <w:p>
-            <w:pPr>
-              <w:cnfStyle w:val="000000100000" w:firstRow="0" w:lastRow="0" w:firstColumn="0" w:lastColumn="0" w:oddVBand="0" w:evenVBand="0" w:oddHBand="1" w:evenHBand="0" w:firstRowFirstColumn="0" w:firstRowLastColumn="0" w:lastRowFirstColumn="0" w:lastRowLastColumn="0"/>
-              <w:rPr>
-                <w:rFonts w:ascii="Helvetica" w:hAnsi="Helvetica"/>
-                <w:color w:val="404040" w:themeColor="text1" w:themeTint="BF"/>
-                <w:sz w:val="22"/>
-                <w:szCs w:val="20"/>
-              </w:rPr>
-            </w:pPr>
-            <w:r>
-              <w:rPr>
-                <w:rFonts w:ascii="Helvetica" w:hAnsi="Helvetica"/>
-                <w:color w:val="404040" w:themeColor="text1" w:themeTint="BF"/>
-                <w:sz w:val="22"/>
-                <w:szCs w:val="20"/>
-              </w:rPr>
               <w:t xml:space="preserve">If </w:t>
             </w:r>
             <w:r>
@@ -2791,76 +2572,16 @@
                 <w:sz w:val="22"/>
                 <w:szCs w:val="20"/>
               </w:rPr>
-              <w:t xml:space="preserve">M587 to store a </w:t>
-            </w:r>
-            <w:proofErr w:type="spellStart"/>
-            <w:r>
-              <w:rPr>
-                <w:rFonts w:ascii="Helvetica" w:hAnsi="Helvetica"/>
-                <w:color w:val="404040" w:themeColor="text1" w:themeTint="BF"/>
-                <w:sz w:val="22"/>
-                <w:szCs w:val="20"/>
-              </w:rPr>
-              <w:t>WiFi</w:t>
-            </w:r>
-            <w:proofErr w:type="spellEnd"/>
-            <w:r>
-              <w:rPr>
-                <w:rFonts w:ascii="Helvetica" w:hAnsi="Helvetica"/>
-                <w:color w:val="404040" w:themeColor="text1" w:themeTint="BF"/>
-                <w:sz w:val="22"/>
-                <w:szCs w:val="20"/>
-              </w:rPr>
-              <w:t xml:space="preserve"> network when Line-us is connected to a </w:t>
-            </w:r>
-            <w:proofErr w:type="spellStart"/>
-            <w:r>
-              <w:rPr>
-                <w:rFonts w:ascii="Helvetica" w:hAnsi="Helvetica"/>
-                <w:color w:val="404040" w:themeColor="text1" w:themeTint="BF"/>
-                <w:sz w:val="22"/>
-                <w:szCs w:val="20"/>
-              </w:rPr>
-              <w:t>WiFi</w:t>
-            </w:r>
-            <w:proofErr w:type="spellEnd"/>
-            <w:r>
-              <w:rPr>
-                <w:rFonts w:ascii="Helvetica" w:hAnsi="Helvetica"/>
-                <w:color w:val="404040" w:themeColor="text1" w:themeTint="BF"/>
-                <w:sz w:val="22"/>
-                <w:szCs w:val="20"/>
-              </w:rPr>
-              <w:t xml:space="preserve"> network (Blue mode). </w:t>
-            </w:r>
-            <w:r>
-              <w:rPr>
-                <w:rFonts w:ascii="Helvetica" w:hAnsi="Helvetica"/>
-                <w:color w:val="404040" w:themeColor="text1" w:themeTint="BF"/>
-                <w:sz w:val="22"/>
-                <w:szCs w:val="20"/>
-              </w:rPr>
-              <w:t>Line-us currently switches to Setup (Red flashing) mode and stores the SSID and password without checking them. When you press Line-</w:t>
-            </w:r>
-            <w:proofErr w:type="spellStart"/>
-            <w:r>
-              <w:rPr>
-                <w:rFonts w:ascii="Helvetica" w:hAnsi="Helvetica"/>
-                <w:color w:val="404040" w:themeColor="text1" w:themeTint="BF"/>
-                <w:sz w:val="22"/>
-                <w:szCs w:val="20"/>
-              </w:rPr>
-              <w:t>us’s</w:t>
-            </w:r>
-            <w:proofErr w:type="spellEnd"/>
-            <w:r>
-              <w:rPr>
-                <w:rFonts w:ascii="Helvetica" w:hAnsi="Helvetica"/>
-                <w:color w:val="404040" w:themeColor="text1" w:themeTint="BF"/>
-                <w:sz w:val="22"/>
-                <w:szCs w:val="20"/>
-              </w:rPr>
-              <w:t xml:space="preserve"> button it will return to Blue mode and attempt to connect to the new network. In a future release this behaviour will change and Line-us will not switch to Setup (Red flashing) mode when a new network is configured.</w:t>
+              <w:t xml:space="preserve">M587 to store a WiFi network when Line-us is connected to a WiFi network (Blue mode). </w:t>
+            </w:r>
+            <w:r>
+              <w:rPr>
+                <w:rFonts w:ascii="Helvetica" w:hAnsi="Helvetica"/>
+                <w:color w:val="404040" w:themeColor="text1" w:themeTint="BF"/>
+                <w:sz w:val="22"/>
+                <w:szCs w:val="20"/>
+              </w:rPr>
+              <w:t>Line-us currently switches to Setup (Red flashing) mode and stores the SSID and password without checking them. When you press Line-us’s button it will return to Blue mode and attempt to connect to the new network. In a future release this behaviour will change and Line-us will not switch to Setup (Red flashing) mode when a new network is configured.</w:t>
             </w:r>
           </w:p>
         </w:tc>
@@ -2916,27 +2637,7 @@
                 <w:sz w:val="22"/>
                 <w:szCs w:val="20"/>
               </w:rPr>
-              <w:t xml:space="preserve">Forget </w:t>
-            </w:r>
-            <w:proofErr w:type="spellStart"/>
-            <w:r>
-              <w:rPr>
-                <w:rFonts w:ascii="Helvetica" w:hAnsi="Helvetica"/>
-                <w:color w:val="404040" w:themeColor="text1" w:themeTint="BF"/>
-                <w:sz w:val="22"/>
-                <w:szCs w:val="20"/>
-              </w:rPr>
-              <w:t>WiFi</w:t>
-            </w:r>
-            <w:proofErr w:type="spellEnd"/>
-            <w:r>
-              <w:rPr>
-                <w:rFonts w:ascii="Helvetica" w:hAnsi="Helvetica"/>
-                <w:color w:val="404040" w:themeColor="text1" w:themeTint="BF"/>
-                <w:sz w:val="22"/>
-                <w:szCs w:val="20"/>
-              </w:rPr>
-              <w:t xml:space="preserve"> Network</w:t>
+              <w:t>Forget WiFi Network</w:t>
             </w:r>
           </w:p>
         </w:tc>
@@ -2986,19 +2687,8 @@
                 <w:sz w:val="22"/>
                 <w:szCs w:val="20"/>
               </w:rPr>
-              <w:t xml:space="preserve">M588 </w:t>
-            </w:r>
-            <w:proofErr w:type="spellStart"/>
-            <w:r>
-              <w:rPr>
-                <w:rFonts w:ascii="Helvetica" w:hAnsi="Helvetica"/>
-                <w:color w:val="404040" w:themeColor="text1" w:themeTint="BF"/>
-                <w:sz w:val="22"/>
-                <w:szCs w:val="20"/>
-              </w:rPr>
-              <w:t>Smy-ssid</w:t>
-            </w:r>
-            <w:proofErr w:type="spellEnd"/>
+              <w:t>M588 Smy-ssid</w:t>
+            </w:r>
           </w:p>
           <w:p>
             <w:pPr>
@@ -3358,21 +3048,7 @@
       <w:rPr>
         <w:sz w:val="32"/>
       </w:rPr>
-      <w:t xml:space="preserve">Line-Us </w:t>
-    </w:r>
-    <w:proofErr w:type="spellStart"/>
-    <w:r>
-      <w:rPr>
-        <w:sz w:val="32"/>
-      </w:rPr>
-      <w:t>GCode</w:t>
-    </w:r>
-    <w:proofErr w:type="spellEnd"/>
-    <w:r>
-      <w:rPr>
-        <w:sz w:val="32"/>
-      </w:rPr>
-      <w:t xml:space="preserve"> Specification V1.0.0</w:t>
+      <w:t>Line-Us GCode Specification V1.0.0</w:t>
     </w:r>
     <w:r>
       <w:rPr>

</xml_diff>